<commit_message>
changes to setup and removed default email
</commit_message>
<xml_diff>
--- a/docs/setup.docx
+++ b/docs/setup.docx
@@ -103,7 +103,13 @@
         <w:rPr>
           <w:sz w:val="28"/>
         </w:rPr>
-        <w:t>Setup permissions. Give write permissions to the current user at /</w:t>
+        <w:t>Setup permissions. Give write perm</w:t>
+      </w:r>
+      <w:r>
+        <w:rPr>
+          <w:sz w:val="28"/>
+        </w:rPr>
+        <w:t>issions to the current user at \</w:t>
       </w:r>
       <w:proofErr w:type="spellStart"/>
       <w:r>
@@ -136,23 +142,188 @@
           <w:numId w:val="2"/>
         </w:numPr>
         <w:rPr>
-          <w:sz w:val="28"/>
-        </w:rPr>
-      </w:pPr>
-      <w:r>
-        <w:rPr>
-          <w:sz w:val="28"/>
-        </w:rPr>
-        <w:t xml:space="preserve">Setup environment variables. Set %CATALINA_HOME% to be </w:t>
+          <w:sz w:val="32"/>
+        </w:rPr>
+      </w:pPr>
+      <w:r>
+        <w:rPr>
+          <w:sz w:val="28"/>
+        </w:rPr>
+        <w:t xml:space="preserve">Setup installation location as environment variables and in </w:t>
+      </w:r>
+      <w:r>
+        <w:rPr>
+          <w:sz w:val="28"/>
+        </w:rPr>
+        <w:t>C</w:t>
+      </w:r>
+      <w:r>
+        <w:rPr>
+          <w:sz w:val="28"/>
+        </w:rPr>
+        <w:t>onfiguration</w:t>
+      </w:r>
+      <w:r>
+        <w:rPr>
+          <w:sz w:val="28"/>
+        </w:rPr>
+        <w:t>.java</w:t>
+      </w:r>
+      <w:r>
+        <w:rPr>
+          <w:sz w:val="28"/>
+        </w:rPr>
+        <w:t xml:space="preserve">. Set %CATALINA_HOME% to be </w:t>
       </w:r>
       <w:r>
         <w:rPr>
           <w:sz w:val="28"/>
         </w:rPr>
         <w:t>the installation location of the directory.</w:t>
+      </w:r>
+      <w:r>
+        <w:rPr>
+          <w:sz w:val="28"/>
+        </w:rPr>
+        <w:t xml:space="preserve"> Set the installation location here:  </w:t>
+      </w:r>
+      <w:r>
+        <w:rPr>
+          <w:rStyle w:val="HTMLCode"/>
+          <w:rFonts w:eastAsiaTheme="majorEastAsia"/>
+          <w:sz w:val="22"/>
+        </w:rPr>
+        <w:t>source</w:t>
+      </w:r>
+      <w:r>
+        <w:rPr>
+          <w:rStyle w:val="HTMLCode"/>
+          <w:rFonts w:eastAsiaTheme="majorEastAsia"/>
+          <w:sz w:val="22"/>
+        </w:rPr>
+        <w:t>\gruve\WEB-INF\classes\hw\macs\gruve\</w:t>
+      </w:r>
+      <w:r>
+        <w:rPr>
+          <w:rStyle w:val="HTMLCode"/>
+          <w:rFonts w:eastAsiaTheme="majorEastAsia"/>
+          <w:sz w:val="22"/>
+        </w:rPr>
+        <w:t>C</w:t>
       </w:r>
       <w:bookmarkStart w:id="0" w:name="_GoBack"/>
       <w:bookmarkEnd w:id="0"/>
+      <w:r>
+        <w:rPr>
+          <w:rStyle w:val="HTMLCode"/>
+          <w:rFonts w:eastAsiaTheme="majorEastAsia"/>
+          <w:sz w:val="22"/>
+        </w:rPr>
+        <w:t>onfiguration.java:13</w:t>
+      </w:r>
+      <w:r>
+        <w:rPr>
+          <w:rStyle w:val="HTMLCode"/>
+          <w:rFonts w:eastAsiaTheme="majorEastAsia"/>
+          <w:sz w:val="22"/>
+        </w:rPr>
+        <w:t xml:space="preserve">. </w:t>
+      </w:r>
+      <w:r>
+        <w:rPr>
+          <w:rStyle w:val="HTMLCode"/>
+          <w:rFonts w:eastAsiaTheme="majorEastAsia"/>
+          <w:sz w:val="22"/>
+        </w:rPr>
+        <w:br/>
+      </w:r>
+      <w:r>
+        <w:rPr>
+          <w:rStyle w:val="HTMLCode"/>
+          <w:rFonts w:eastAsiaTheme="majorEastAsia"/>
+          <w:sz w:val="22"/>
+        </w:rPr>
+        <w:br/>
+      </w:r>
+      <w:r>
+        <w:rPr>
+          <w:sz w:val="28"/>
+        </w:rPr>
+        <w:t>Ex</w:t>
+      </w:r>
+      <w:r>
+        <w:rPr>
+          <w:sz w:val="28"/>
+        </w:rPr>
+        <w:t xml:space="preserve">. </w:t>
+      </w:r>
+      <w:r>
+        <w:t xml:space="preserve"> </w:t>
+      </w:r>
+      <w:r>
+        <w:rPr>
+          <w:sz w:val="28"/>
+        </w:rPr>
+        <w:t>C:\Program Files</w:t>
+      </w:r>
+      <w:r>
+        <w:rPr>
+          <w:sz w:val="28"/>
+        </w:rPr>
+        <w:t>\Apache Software Foundation\Tomcat 8.0\</w:t>
+      </w:r>
+      <w:proofErr w:type="spellStart"/>
+      <w:r>
+        <w:rPr>
+          <w:sz w:val="28"/>
+        </w:rPr>
+        <w:t>webapps</w:t>
+      </w:r>
+      <w:proofErr w:type="spellEnd"/>
+      <w:r>
+        <w:rPr>
+          <w:sz w:val="28"/>
+        </w:rPr>
+        <w:t>\gruve</w:t>
+      </w:r>
+    </w:p>
+    <w:p>
+      <w:pPr>
+        <w:pStyle w:val="ListParagraph"/>
+        <w:rPr>
+          <w:sz w:val="32"/>
+        </w:rPr>
+      </w:pPr>
+    </w:p>
+    <w:p>
+      <w:pPr>
+        <w:pStyle w:val="ListParagraph"/>
+        <w:numPr>
+          <w:ilvl w:val="0"/>
+          <w:numId w:val="2"/>
+        </w:numPr>
+        <w:rPr>
+          <w:sz w:val="32"/>
+        </w:rPr>
+      </w:pPr>
+      <w:r>
+        <w:rPr>
+          <w:sz w:val="28"/>
+        </w:rPr>
+        <w:t>Copy</w:t>
+      </w:r>
+      <w:r>
+        <w:rPr>
+          <w:sz w:val="32"/>
+        </w:rPr>
+        <w:t xml:space="preserve"> </w:t>
+      </w:r>
+      <w:r>
+        <w:rPr>
+          <w:sz w:val="28"/>
+        </w:rPr>
+        <w:t xml:space="preserve">the folder ‘gruve’ inside source into the </w:t>
+      </w:r>
     </w:p>
     <w:p>
       <w:pPr>
@@ -193,8 +364,8 @@
   <w:abstractNum w:abstractNumId="0">
     <w:nsid w:val="2132290B"/>
     <w:multiLevelType w:val="hybridMultilevel"/>
-    <w:tmpl w:val="F70E8D2E"/>
-    <w:lvl w:ilvl="0" w:tplc="0409000F">
+    <w:tmpl w:val="580E6EF0"/>
+    <w:lvl w:ilvl="0" w:tplc="58C63D6A">
       <w:start w:val="1"/>
       <w:numFmt w:val="decimal"/>
       <w:lvlText w:val="%1."/>
@@ -204,6 +375,8 @@
       </w:pPr>
       <w:rPr>
         <w:rFonts w:hint="default"/>
+        <w:sz w:val="24"/>
+        <w:szCs w:val="24"/>
       </w:rPr>
     </w:lvl>
     <w:lvl w:ilvl="1" w:tplc="04090019" w:tentative="1">
@@ -878,6 +1051,19 @@
       <w:u w:val="single"/>
     </w:rPr>
   </w:style>
+  <w:style w:type="character" w:styleId="HTMLCode">
+    <w:name w:val="HTML Code"/>
+    <w:basedOn w:val="DefaultParagraphFont"/>
+    <w:uiPriority w:val="99"/>
+    <w:semiHidden/>
+    <w:unhideWhenUsed/>
+    <w:rsid w:val="00BA33A8"/>
+    <w:rPr>
+      <w:rFonts w:ascii="Courier New" w:eastAsia="Times New Roman" w:hAnsi="Courier New" w:cs="Courier New"/>
+      <w:sz w:val="20"/>
+      <w:szCs w:val="20"/>
+    </w:rPr>
+  </w:style>
 </w:styles>
 </file>
 

</xml_diff>